<commit_message>
Update Texto Impactos y Proyecciones Cambio Climático.docx
</commit_message>
<xml_diff>
--- a/Textos Sección Global/Texto Impactos y Proyecciones Cambio Climático.docx
+++ b/Textos Sección Global/Texto Impactos y Proyecciones Cambio Climático.docx
@@ -20,6 +20,15 @@
           <w:szCs w:val="28"/>
         </w:rPr>
         <w:t>Data ICC</w:t>
+      </w:r>
+      <w:r>
+        <w:rPr>
+          <w:b/>
+          <w:bCs/>
+          <w:sz w:val="28"/>
+          <w:szCs w:val="28"/>
+        </w:rPr>
+        <w:t xml:space="preserve"> </w:t>
       </w:r>
     </w:p>
     <w:p>
@@ -140,6 +149,8 @@
           <w:szCs w:val="24"/>
         </w:rPr>
       </w:pPr>
+      <w:proofErr w:type="spellStart"/>
+      <w:proofErr w:type="gramStart"/>
       <w:r>
         <w:rPr>
           <w:color w:val="FF0000"/>
@@ -147,8 +158,29 @@
           <w:szCs w:val="24"/>
           <w:highlight w:val="yellow"/>
         </w:rPr>
-        <w:t xml:space="preserve">DROPBOX;DATA-ICC;GLOBAL;Impactos Cambio </w:t>
+        <w:t>DROPBOX;DATA</w:t>
       </w:r>
+      <w:proofErr w:type="gramEnd"/>
+      <w:r>
+        <w:rPr>
+          <w:color w:val="FF0000"/>
+          <w:sz w:val="24"/>
+          <w:szCs w:val="24"/>
+          <w:highlight w:val="yellow"/>
+        </w:rPr>
+        <w:t>-ICC;GLOBAL;Impactos</w:t>
+      </w:r>
+      <w:proofErr w:type="spellEnd"/>
+      <w:r>
+        <w:rPr>
+          <w:color w:val="FF0000"/>
+          <w:sz w:val="24"/>
+          <w:szCs w:val="24"/>
+          <w:highlight w:val="yellow"/>
+        </w:rPr>
+        <w:t xml:space="preserve"> Cambio </w:t>
+      </w:r>
+      <w:proofErr w:type="spellStart"/>
       <w:r>
         <w:rPr>
           <w:color w:val="FF0000"/>
@@ -158,6 +190,7 @@
         </w:rPr>
         <w:t>Climático;Ecosistemas</w:t>
       </w:r>
+      <w:proofErr w:type="spellEnd"/>
     </w:p>
     <w:p>
       <w:pPr>
@@ -2100,7 +2133,51 @@
           <w:color w:val="FF0000"/>
           <w:lang w:eastAsia="es-CL"/>
         </w:rPr>
-        <w:t>Fuente: Our World in Data</w:t>
+        <w:t xml:space="preserve">Fuente: </w:t>
+      </w:r>
+      <w:proofErr w:type="spellStart"/>
+      <w:r>
+        <w:rPr>
+          <w:rFonts w:ascii="Calibri" w:eastAsia="Times New Roman" w:hAnsi="Calibri" w:cs="Times New Roman"/>
+          <w:b/>
+          <w:bCs/>
+          <w:color w:val="FF0000"/>
+          <w:lang w:eastAsia="es-CL"/>
+        </w:rPr>
+        <w:t>Our</w:t>
+      </w:r>
+      <w:proofErr w:type="spellEnd"/>
+      <w:r>
+        <w:rPr>
+          <w:rFonts w:ascii="Calibri" w:eastAsia="Times New Roman" w:hAnsi="Calibri" w:cs="Times New Roman"/>
+          <w:b/>
+          <w:bCs/>
+          <w:color w:val="FF0000"/>
+          <w:lang w:eastAsia="es-CL"/>
+        </w:rPr>
+        <w:t xml:space="preserve"> </w:t>
+      </w:r>
+      <w:proofErr w:type="spellStart"/>
+      <w:r>
+        <w:rPr>
+          <w:rFonts w:ascii="Calibri" w:eastAsia="Times New Roman" w:hAnsi="Calibri" w:cs="Times New Roman"/>
+          <w:b/>
+          <w:bCs/>
+          <w:color w:val="FF0000"/>
+          <w:lang w:eastAsia="es-CL"/>
+        </w:rPr>
+        <w:t>World</w:t>
+      </w:r>
+      <w:proofErr w:type="spellEnd"/>
+      <w:r>
+        <w:rPr>
+          <w:rFonts w:ascii="Calibri" w:eastAsia="Times New Roman" w:hAnsi="Calibri" w:cs="Times New Roman"/>
+          <w:b/>
+          <w:bCs/>
+          <w:color w:val="FF0000"/>
+          <w:lang w:eastAsia="es-CL"/>
+        </w:rPr>
+        <w:t xml:space="preserve"> in Data</w:t>
       </w:r>
       <w:r>
         <w:rPr>
@@ -2515,7 +2592,15 @@
         <w:t>2</w:t>
       </w:r>
       <w:r>
-        <w:t xml:space="preserve"> (superficie a Septiembre de cada año).</w:t>
+        <w:t xml:space="preserve"> (superficie a </w:t>
+      </w:r>
+      <w:proofErr w:type="gramStart"/>
+      <w:r>
+        <w:t>Septiembre</w:t>
+      </w:r>
+      <w:proofErr w:type="gramEnd"/>
+      <w:r>
+        <w:t xml:space="preserve"> de cada año).</w:t>
       </w:r>
     </w:p>
     <w:p>
@@ -3909,7 +3994,15 @@
         <w:t>l</w:t>
       </w:r>
       <w:r>
-        <w:t xml:space="preserve"> 30% en comparación a la acidificación pre-industrial, causado principalmente por el incremento de las emisiones de CO2 a la atmósfera.</w:t>
+        <w:t xml:space="preserve"> 30% en comparación a la acidificación </w:t>
+      </w:r>
+      <w:proofErr w:type="spellStart"/>
+      <w:r>
+        <w:t>pre-industrial</w:t>
+      </w:r>
+      <w:proofErr w:type="spellEnd"/>
+      <w:r>
+        <w:t>, causado principalmente por el incremento de las emisiones de CO2 a la atmósfera.</w:t>
       </w:r>
     </w:p>
     <w:p>
@@ -3968,7 +4061,43 @@
           <w:bCs/>
           <w:color w:val="FF0000"/>
         </w:rPr>
-        <w:t>Fuente: European Environment Agency (5)</w:t>
+        <w:t xml:space="preserve">Fuente: </w:t>
+      </w:r>
+      <w:proofErr w:type="spellStart"/>
+      <w:r>
+        <w:rPr>
+          <w:b/>
+          <w:bCs/>
+          <w:color w:val="FF0000"/>
+        </w:rPr>
+        <w:t>European</w:t>
+      </w:r>
+      <w:proofErr w:type="spellEnd"/>
+      <w:r>
+        <w:rPr>
+          <w:b/>
+          <w:bCs/>
+          <w:color w:val="FF0000"/>
+        </w:rPr>
+        <w:t xml:space="preserve"> </w:t>
+      </w:r>
+      <w:proofErr w:type="spellStart"/>
+      <w:r>
+        <w:rPr>
+          <w:b/>
+          <w:bCs/>
+          <w:color w:val="FF0000"/>
+        </w:rPr>
+        <w:t>Environment</w:t>
+      </w:r>
+      <w:proofErr w:type="spellEnd"/>
+      <w:r>
+        <w:rPr>
+          <w:b/>
+          <w:bCs/>
+          <w:color w:val="FF0000"/>
+        </w:rPr>
+        <w:t xml:space="preserve"> Agency (5)</w:t>
       </w:r>
     </w:p>
     <w:p>
@@ -4430,6 +4559,8 @@
           <w:szCs w:val="24"/>
         </w:rPr>
       </w:pPr>
+      <w:proofErr w:type="spellStart"/>
+      <w:proofErr w:type="gramStart"/>
       <w:r>
         <w:rPr>
           <w:color w:val="FF0000"/>
@@ -4437,8 +4568,9 @@
           <w:szCs w:val="24"/>
           <w:highlight w:val="yellow"/>
         </w:rPr>
-        <w:t xml:space="preserve">DROPBOX;DATA-ICC;GLOBAL;Impactos Cambio </w:t>
+        <w:t>DROPBOX;DATA</w:t>
       </w:r>
+      <w:proofErr w:type="gramEnd"/>
       <w:r>
         <w:rPr>
           <w:color w:val="FF0000"/>
@@ -4446,7 +4578,37 @@
           <w:szCs w:val="24"/>
           <w:highlight w:val="yellow"/>
         </w:rPr>
-        <w:t>Climático;Vida Humana</w:t>
+        <w:t>-ICC;GLOBAL;Impactos</w:t>
+      </w:r>
+      <w:proofErr w:type="spellEnd"/>
+      <w:r>
+        <w:rPr>
+          <w:color w:val="FF0000"/>
+          <w:sz w:val="24"/>
+          <w:szCs w:val="24"/>
+          <w:highlight w:val="yellow"/>
+        </w:rPr>
+        <w:t xml:space="preserve"> Cambio </w:t>
+      </w:r>
+      <w:proofErr w:type="spellStart"/>
+      <w:r>
+        <w:rPr>
+          <w:color w:val="FF0000"/>
+          <w:sz w:val="24"/>
+          <w:szCs w:val="24"/>
+          <w:highlight w:val="yellow"/>
+        </w:rPr>
+        <w:t>Climático;Vida</w:t>
+      </w:r>
+      <w:proofErr w:type="spellEnd"/>
+      <w:r>
+        <w:rPr>
+          <w:color w:val="FF0000"/>
+          <w:sz w:val="24"/>
+          <w:szCs w:val="24"/>
+          <w:highlight w:val="yellow"/>
+        </w:rPr>
+        <w:t xml:space="preserve"> Humana</w:t>
       </w:r>
     </w:p>
     <w:p>
@@ -4579,7 +4741,51 @@
           <w:color w:val="FF0000"/>
           <w:lang w:eastAsia="es-CL"/>
         </w:rPr>
-        <w:t>Fuente: Our World in Data (6)</w:t>
+        <w:t xml:space="preserve">Fuente: </w:t>
+      </w:r>
+      <w:proofErr w:type="spellStart"/>
+      <w:r>
+        <w:rPr>
+          <w:rFonts w:ascii="Calibri" w:eastAsia="Times New Roman" w:hAnsi="Calibri" w:cs="Calibri"/>
+          <w:b/>
+          <w:bCs/>
+          <w:color w:val="FF0000"/>
+          <w:lang w:eastAsia="es-CL"/>
+        </w:rPr>
+        <w:t>Our</w:t>
+      </w:r>
+      <w:proofErr w:type="spellEnd"/>
+      <w:r>
+        <w:rPr>
+          <w:rFonts w:ascii="Calibri" w:eastAsia="Times New Roman" w:hAnsi="Calibri" w:cs="Calibri"/>
+          <w:b/>
+          <w:bCs/>
+          <w:color w:val="FF0000"/>
+          <w:lang w:eastAsia="es-CL"/>
+        </w:rPr>
+        <w:t xml:space="preserve"> </w:t>
+      </w:r>
+      <w:proofErr w:type="spellStart"/>
+      <w:r>
+        <w:rPr>
+          <w:rFonts w:ascii="Calibri" w:eastAsia="Times New Roman" w:hAnsi="Calibri" w:cs="Calibri"/>
+          <w:b/>
+          <w:bCs/>
+          <w:color w:val="FF0000"/>
+          <w:lang w:eastAsia="es-CL"/>
+        </w:rPr>
+        <w:t>World</w:t>
+      </w:r>
+      <w:proofErr w:type="spellEnd"/>
+      <w:r>
+        <w:rPr>
+          <w:rFonts w:ascii="Calibri" w:eastAsia="Times New Roman" w:hAnsi="Calibri" w:cs="Calibri"/>
+          <w:b/>
+          <w:bCs/>
+          <w:color w:val="FF0000"/>
+          <w:lang w:eastAsia="es-CL"/>
+        </w:rPr>
+        <w:t xml:space="preserve"> in Data (6)</w:t>
       </w:r>
     </w:p>
     <w:p>
@@ -13241,7 +13447,51 @@
           <w:color w:val="FF0000"/>
           <w:lang w:eastAsia="es-CL"/>
         </w:rPr>
-        <w:t>Fuente: Our World in Data (7)</w:t>
+        <w:t xml:space="preserve">Fuente: </w:t>
+      </w:r>
+      <w:proofErr w:type="spellStart"/>
+      <w:r>
+        <w:rPr>
+          <w:rFonts w:ascii="Calibri" w:eastAsia="Times New Roman" w:hAnsi="Calibri" w:cs="Calibri"/>
+          <w:b/>
+          <w:bCs/>
+          <w:color w:val="FF0000"/>
+          <w:lang w:eastAsia="es-CL"/>
+        </w:rPr>
+        <w:t>Our</w:t>
+      </w:r>
+      <w:proofErr w:type="spellEnd"/>
+      <w:r>
+        <w:rPr>
+          <w:rFonts w:ascii="Calibri" w:eastAsia="Times New Roman" w:hAnsi="Calibri" w:cs="Calibri"/>
+          <w:b/>
+          <w:bCs/>
+          <w:color w:val="FF0000"/>
+          <w:lang w:eastAsia="es-CL"/>
+        </w:rPr>
+        <w:t xml:space="preserve"> </w:t>
+      </w:r>
+      <w:proofErr w:type="spellStart"/>
+      <w:r>
+        <w:rPr>
+          <w:rFonts w:ascii="Calibri" w:eastAsia="Times New Roman" w:hAnsi="Calibri" w:cs="Calibri"/>
+          <w:b/>
+          <w:bCs/>
+          <w:color w:val="FF0000"/>
+          <w:lang w:eastAsia="es-CL"/>
+        </w:rPr>
+        <w:t>World</w:t>
+      </w:r>
+      <w:proofErr w:type="spellEnd"/>
+      <w:r>
+        <w:rPr>
+          <w:rFonts w:ascii="Calibri" w:eastAsia="Times New Roman" w:hAnsi="Calibri" w:cs="Calibri"/>
+          <w:b/>
+          <w:bCs/>
+          <w:color w:val="FF0000"/>
+          <w:lang w:eastAsia="es-CL"/>
+        </w:rPr>
+        <w:t xml:space="preserve"> in Data (7)</w:t>
       </w:r>
     </w:p>
     <w:p>
@@ -13721,7 +13971,25 @@
                 <w:color w:val="000000"/>
                 <w:lang w:eastAsia="es-CL"/>
               </w:rPr>
-              <w:t>2050 Sin Cambio Climático</w:t>
+              <w:t xml:space="preserve">2050 </w:t>
+            </w:r>
+            <w:proofErr w:type="gramStart"/>
+            <w:r>
+              <w:rPr>
+                <w:rFonts w:ascii="Calibri" w:eastAsia="Times New Roman" w:hAnsi="Calibri" w:cs="Calibri"/>
+                <w:color w:val="000000"/>
+                <w:lang w:eastAsia="es-CL"/>
+              </w:rPr>
+              <w:t>Sin</w:t>
+            </w:r>
+            <w:proofErr w:type="gramEnd"/>
+            <w:r>
+              <w:rPr>
+                <w:rFonts w:ascii="Calibri" w:eastAsia="Times New Roman" w:hAnsi="Calibri" w:cs="Calibri"/>
+                <w:color w:val="000000"/>
+                <w:lang w:eastAsia="es-CL"/>
+              </w:rPr>
+              <w:t xml:space="preserve"> Cambio Climático</w:t>
             </w:r>
           </w:p>
         </w:tc>
@@ -14363,7 +14631,25 @@
                 <w:color w:val="000000"/>
                 <w:lang w:eastAsia="es-CL"/>
               </w:rPr>
-              <w:t>2050 Sin Cambio Climático</w:t>
+              <w:t xml:space="preserve">2050 </w:t>
+            </w:r>
+            <w:proofErr w:type="gramStart"/>
+            <w:r>
+              <w:rPr>
+                <w:rFonts w:ascii="Calibri" w:eastAsia="Times New Roman" w:hAnsi="Calibri" w:cs="Calibri"/>
+                <w:color w:val="000000"/>
+                <w:lang w:eastAsia="es-CL"/>
+              </w:rPr>
+              <w:t>Sin</w:t>
+            </w:r>
+            <w:proofErr w:type="gramEnd"/>
+            <w:r>
+              <w:rPr>
+                <w:rFonts w:ascii="Calibri" w:eastAsia="Times New Roman" w:hAnsi="Calibri" w:cs="Calibri"/>
+                <w:color w:val="000000"/>
+                <w:lang w:eastAsia="es-CL"/>
+              </w:rPr>
+              <w:t xml:space="preserve"> Cambio Climático</w:t>
             </w:r>
           </w:p>
         </w:tc>
@@ -15005,7 +15291,25 @@
                 <w:color w:val="000000"/>
                 <w:lang w:eastAsia="es-CL"/>
               </w:rPr>
-              <w:t>2050 Sin Cambio Climático</w:t>
+              <w:t xml:space="preserve">2050 </w:t>
+            </w:r>
+            <w:proofErr w:type="gramStart"/>
+            <w:r>
+              <w:rPr>
+                <w:rFonts w:ascii="Calibri" w:eastAsia="Times New Roman" w:hAnsi="Calibri" w:cs="Calibri"/>
+                <w:color w:val="000000"/>
+                <w:lang w:eastAsia="es-CL"/>
+              </w:rPr>
+              <w:t>Sin</w:t>
+            </w:r>
+            <w:proofErr w:type="gramEnd"/>
+            <w:r>
+              <w:rPr>
+                <w:rFonts w:ascii="Calibri" w:eastAsia="Times New Roman" w:hAnsi="Calibri" w:cs="Calibri"/>
+                <w:color w:val="000000"/>
+                <w:lang w:eastAsia="es-CL"/>
+              </w:rPr>
+              <w:t xml:space="preserve"> Cambio Climático</w:t>
             </w:r>
           </w:p>
         </w:tc>
@@ -15647,7 +15951,25 @@
                 <w:color w:val="000000"/>
                 <w:lang w:eastAsia="es-CL"/>
               </w:rPr>
-              <w:t>2050 Sin Cambio Climático</w:t>
+              <w:t xml:space="preserve">2050 </w:t>
+            </w:r>
+            <w:proofErr w:type="gramStart"/>
+            <w:r>
+              <w:rPr>
+                <w:rFonts w:ascii="Calibri" w:eastAsia="Times New Roman" w:hAnsi="Calibri" w:cs="Calibri"/>
+                <w:color w:val="000000"/>
+                <w:lang w:eastAsia="es-CL"/>
+              </w:rPr>
+              <w:t>Sin</w:t>
+            </w:r>
+            <w:proofErr w:type="gramEnd"/>
+            <w:r>
+              <w:rPr>
+                <w:rFonts w:ascii="Calibri" w:eastAsia="Times New Roman" w:hAnsi="Calibri" w:cs="Calibri"/>
+                <w:color w:val="000000"/>
+                <w:lang w:eastAsia="es-CL"/>
+              </w:rPr>
+              <w:t xml:space="preserve"> Cambio Climático</w:t>
             </w:r>
           </w:p>
         </w:tc>
@@ -16254,6 +16576,7 @@
         </w:rPr>
         <w:t xml:space="preserve"> </w:t>
       </w:r>
+      <w:proofErr w:type="spellStart"/>
       <w:r>
         <w:rPr>
           <w:rFonts w:ascii="Calibri" w:eastAsia="Times New Roman" w:hAnsi="Calibri" w:cs="Calibri"/>
@@ -16262,7 +16585,40 @@
           <w:color w:val="FF0000"/>
           <w:lang w:eastAsia="es-CL"/>
         </w:rPr>
-        <w:t>Our World in Data (</w:t>
+        <w:t>Our</w:t>
+      </w:r>
+      <w:proofErr w:type="spellEnd"/>
+      <w:r>
+        <w:rPr>
+          <w:rFonts w:ascii="Calibri" w:eastAsia="Times New Roman" w:hAnsi="Calibri" w:cs="Calibri"/>
+          <w:b/>
+          <w:bCs/>
+          <w:color w:val="FF0000"/>
+          <w:lang w:eastAsia="es-CL"/>
+        </w:rPr>
+        <w:t xml:space="preserve"> </w:t>
+      </w:r>
+      <w:proofErr w:type="spellStart"/>
+      <w:r>
+        <w:rPr>
+          <w:rFonts w:ascii="Calibri" w:eastAsia="Times New Roman" w:hAnsi="Calibri" w:cs="Calibri"/>
+          <w:b/>
+          <w:bCs/>
+          <w:color w:val="FF0000"/>
+          <w:lang w:eastAsia="es-CL"/>
+        </w:rPr>
+        <w:t>World</w:t>
+      </w:r>
+      <w:proofErr w:type="spellEnd"/>
+      <w:r>
+        <w:rPr>
+          <w:rFonts w:ascii="Calibri" w:eastAsia="Times New Roman" w:hAnsi="Calibri" w:cs="Calibri"/>
+          <w:b/>
+          <w:bCs/>
+          <w:color w:val="FF0000"/>
+          <w:lang w:eastAsia="es-CL"/>
+        </w:rPr>
+        <w:t xml:space="preserve"> in Data (</w:t>
       </w:r>
       <w:r>
         <w:rPr>
@@ -16441,7 +16797,43 @@
           <w:bCs/>
           <w:color w:val="FF0000"/>
         </w:rPr>
-        <w:t>Fuente: Our World in Data (9)</w:t>
+        <w:t xml:space="preserve">Fuente: </w:t>
+      </w:r>
+      <w:proofErr w:type="spellStart"/>
+      <w:r>
+        <w:rPr>
+          <w:b/>
+          <w:bCs/>
+          <w:color w:val="FF0000"/>
+        </w:rPr>
+        <w:t>Our</w:t>
+      </w:r>
+      <w:proofErr w:type="spellEnd"/>
+      <w:r>
+        <w:rPr>
+          <w:b/>
+          <w:bCs/>
+          <w:color w:val="FF0000"/>
+        </w:rPr>
+        <w:t xml:space="preserve"> </w:t>
+      </w:r>
+      <w:proofErr w:type="spellStart"/>
+      <w:r>
+        <w:rPr>
+          <w:b/>
+          <w:bCs/>
+          <w:color w:val="FF0000"/>
+        </w:rPr>
+        <w:t>World</w:t>
+      </w:r>
+      <w:proofErr w:type="spellEnd"/>
+      <w:r>
+        <w:rPr>
+          <w:b/>
+          <w:bCs/>
+          <w:color w:val="FF0000"/>
+        </w:rPr>
+        <w:t xml:space="preserve"> in Data (9)</w:t>
       </w:r>
     </w:p>
     <w:p>
@@ -16573,13 +16965,41 @@
         </w:rPr>
         <w:t xml:space="preserve">Fuente: </w:t>
       </w:r>
+      <w:proofErr w:type="spellStart"/>
       <w:r>
         <w:rPr>
           <w:b/>
           <w:bCs/>
           <w:color w:val="FF0000"/>
         </w:rPr>
-        <w:t>Our World in Data (</w:t>
+        <w:t>Our</w:t>
+      </w:r>
+      <w:proofErr w:type="spellEnd"/>
+      <w:r>
+        <w:rPr>
+          <w:b/>
+          <w:bCs/>
+          <w:color w:val="FF0000"/>
+        </w:rPr>
+        <w:t xml:space="preserve"> </w:t>
+      </w:r>
+      <w:proofErr w:type="spellStart"/>
+      <w:r>
+        <w:rPr>
+          <w:b/>
+          <w:bCs/>
+          <w:color w:val="FF0000"/>
+        </w:rPr>
+        <w:t>World</w:t>
+      </w:r>
+      <w:proofErr w:type="spellEnd"/>
+      <w:r>
+        <w:rPr>
+          <w:b/>
+          <w:bCs/>
+          <w:color w:val="FF0000"/>
+        </w:rPr>
+        <w:t xml:space="preserve"> in Data (</w:t>
       </w:r>
       <w:r>
         <w:rPr>
@@ -16719,13 +17139,41 @@
         </w:rPr>
         <w:t xml:space="preserve">Fuente: </w:t>
       </w:r>
+      <w:proofErr w:type="spellStart"/>
       <w:r>
         <w:rPr>
           <w:b/>
           <w:bCs/>
           <w:color w:val="FF0000"/>
         </w:rPr>
-        <w:t>Our World in Data (</w:t>
+        <w:t>Our</w:t>
+      </w:r>
+      <w:proofErr w:type="spellEnd"/>
+      <w:r>
+        <w:rPr>
+          <w:b/>
+          <w:bCs/>
+          <w:color w:val="FF0000"/>
+        </w:rPr>
+        <w:t xml:space="preserve"> </w:t>
+      </w:r>
+      <w:proofErr w:type="spellStart"/>
+      <w:r>
+        <w:rPr>
+          <w:b/>
+          <w:bCs/>
+          <w:color w:val="FF0000"/>
+        </w:rPr>
+        <w:t>World</w:t>
+      </w:r>
+      <w:proofErr w:type="spellEnd"/>
+      <w:r>
+        <w:rPr>
+          <w:b/>
+          <w:bCs/>
+          <w:color w:val="FF0000"/>
+        </w:rPr>
+        <w:t xml:space="preserve"> in Data (</w:t>
       </w:r>
       <w:r>
         <w:rPr>
@@ -16808,13 +17256,41 @@
         </w:rPr>
         <w:t xml:space="preserve">Fuente: </w:t>
       </w:r>
+      <w:proofErr w:type="spellStart"/>
       <w:r>
         <w:rPr>
           <w:b/>
           <w:bCs/>
           <w:color w:val="FF0000"/>
         </w:rPr>
-        <w:t>Our World in Data (</w:t>
+        <w:t>Our</w:t>
+      </w:r>
+      <w:proofErr w:type="spellEnd"/>
+      <w:r>
+        <w:rPr>
+          <w:b/>
+          <w:bCs/>
+          <w:color w:val="FF0000"/>
+        </w:rPr>
+        <w:t xml:space="preserve"> </w:t>
+      </w:r>
+      <w:proofErr w:type="spellStart"/>
+      <w:r>
+        <w:rPr>
+          <w:b/>
+          <w:bCs/>
+          <w:color w:val="FF0000"/>
+        </w:rPr>
+        <w:t>World</w:t>
+      </w:r>
+      <w:proofErr w:type="spellEnd"/>
+      <w:r>
+        <w:rPr>
+          <w:b/>
+          <w:bCs/>
+          <w:color w:val="FF0000"/>
+        </w:rPr>
+        <w:t xml:space="preserve"> in Data (</w:t>
       </w:r>
       <w:r>
         <w:rPr>
@@ -16877,13 +17353,41 @@
         </w:rPr>
         <w:t xml:space="preserve">Fuente: </w:t>
       </w:r>
+      <w:proofErr w:type="spellStart"/>
       <w:r>
         <w:rPr>
           <w:b/>
           <w:bCs/>
           <w:color w:val="FF0000"/>
         </w:rPr>
-        <w:t>Our World in Data (</w:t>
+        <w:t>Our</w:t>
+      </w:r>
+      <w:proofErr w:type="spellEnd"/>
+      <w:r>
+        <w:rPr>
+          <w:b/>
+          <w:bCs/>
+          <w:color w:val="FF0000"/>
+        </w:rPr>
+        <w:t xml:space="preserve"> </w:t>
+      </w:r>
+      <w:proofErr w:type="spellStart"/>
+      <w:r>
+        <w:rPr>
+          <w:b/>
+          <w:bCs/>
+          <w:color w:val="FF0000"/>
+        </w:rPr>
+        <w:t>World</w:t>
+      </w:r>
+      <w:proofErr w:type="spellEnd"/>
+      <w:r>
+        <w:rPr>
+          <w:b/>
+          <w:bCs/>
+          <w:color w:val="FF0000"/>
+        </w:rPr>
+        <w:t xml:space="preserve"> in Data (</w:t>
       </w:r>
       <w:r>
         <w:rPr>
@@ -16987,13 +17491,41 @@
         </w:rPr>
         <w:t xml:space="preserve">Fuente: </w:t>
       </w:r>
+      <w:proofErr w:type="spellStart"/>
       <w:r>
         <w:rPr>
           <w:b/>
           <w:bCs/>
           <w:color w:val="FF0000"/>
         </w:rPr>
-        <w:t>Our World in Data (</w:t>
+        <w:t>Our</w:t>
+      </w:r>
+      <w:proofErr w:type="spellEnd"/>
+      <w:r>
+        <w:rPr>
+          <w:b/>
+          <w:bCs/>
+          <w:color w:val="FF0000"/>
+        </w:rPr>
+        <w:t xml:space="preserve"> </w:t>
+      </w:r>
+      <w:proofErr w:type="spellStart"/>
+      <w:r>
+        <w:rPr>
+          <w:b/>
+          <w:bCs/>
+          <w:color w:val="FF0000"/>
+        </w:rPr>
+        <w:t>World</w:t>
+      </w:r>
+      <w:proofErr w:type="spellEnd"/>
+      <w:r>
+        <w:rPr>
+          <w:b/>
+          <w:bCs/>
+          <w:color w:val="FF0000"/>
+        </w:rPr>
+        <w:t xml:space="preserve"> in Data (</w:t>
       </w:r>
       <w:r>
         <w:rPr>
@@ -17069,13 +17601,41 @@
         </w:rPr>
         <w:t xml:space="preserve">Fuente: </w:t>
       </w:r>
+      <w:proofErr w:type="spellStart"/>
       <w:r>
         <w:rPr>
           <w:b/>
           <w:bCs/>
           <w:color w:val="FF0000"/>
         </w:rPr>
-        <w:t>Our World in Data (</w:t>
+        <w:t>Our</w:t>
+      </w:r>
+      <w:proofErr w:type="spellEnd"/>
+      <w:r>
+        <w:rPr>
+          <w:b/>
+          <w:bCs/>
+          <w:color w:val="FF0000"/>
+        </w:rPr>
+        <w:t xml:space="preserve"> </w:t>
+      </w:r>
+      <w:proofErr w:type="spellStart"/>
+      <w:r>
+        <w:rPr>
+          <w:b/>
+          <w:bCs/>
+          <w:color w:val="FF0000"/>
+        </w:rPr>
+        <w:t>World</w:t>
+      </w:r>
+      <w:proofErr w:type="spellEnd"/>
+      <w:r>
+        <w:rPr>
+          <w:b/>
+          <w:bCs/>
+          <w:color w:val="FF0000"/>
+        </w:rPr>
+        <w:t xml:space="preserve"> in Data (</w:t>
       </w:r>
       <w:r>
         <w:rPr>

</xml_diff>